<commit_message>
finalizacion maquina frebsd vmware
</commit_message>
<xml_diff>
--- a/Laboratorios/Laboratorio 1/FreeBSD VMWare/FreeBSD-3GB.docx
+++ b/Laboratorios/Laboratorio 1/FreeBSD VMWare/FreeBSD-3GB.docx
@@ -45,15 +45,29 @@
           <w:sz w:val="28"/>
           <w:lang w:val="es-ES"/>
         </w:rPr>
-        <w:t xml:space="preserve">Instalación mínima sistema operativo y </w:t>
+        <w:t>Instala</w:t>
       </w:r>
       <w:r>
         <w:rPr>
           <w:sz w:val="28"/>
           <w:lang w:val="es-ES"/>
         </w:rPr>
+        <w:t xml:space="preserve">ción mínima sistema operativo, </w:t>
+      </w:r>
+      <w:r>
+        <w:rPr>
+          <w:sz w:val="28"/>
+          <w:lang w:val="es-ES"/>
+        </w:rPr>
         <w:t>conexión de red</w:t>
       </w:r>
+      <w:r>
+        <w:rPr>
+          <w:sz w:val="28"/>
+          <w:lang w:val="es-ES"/>
+        </w:rPr>
+        <w:t xml:space="preserve"> y creación de usuarios</w:t>
+      </w:r>
     </w:p>
     <w:p>
       <w:pPr>
@@ -117,6 +131,13 @@
           <w:lang w:val="es-ES"/>
         </w:rPr>
       </w:pPr>
+      <w:r>
+        <w:rPr>
+          <w:sz w:val="28"/>
+          <w:lang w:val="es-ES"/>
+        </w:rPr>
+        <w:t>Cepeda Johann Alfonso</w:t>
+      </w:r>
     </w:p>
     <w:p>
       <w:pPr>
@@ -256,7 +277,7 @@
           <w:sz w:val="28"/>
           <w:lang w:val="es-ES"/>
         </w:rPr>
-        <w:t>Arquitectura computacional y sistemas operativos</w:t>
+        <w:t>Redes computacionales</w:t>
       </w:r>
     </w:p>
     <w:p>
@@ -304,7 +325,7 @@
           <w:sz w:val="28"/>
           <w:lang w:val="es-ES"/>
         </w:rPr>
-        <w:t>2020-2</w:t>
+        <w:t>2021-1</w:t>
       </w:r>
     </w:p>
     <w:p>
@@ -1047,9 +1068,9 @@
           <w:noProof/>
         </w:rPr>
         <w:drawing>
-          <wp:inline distT="0" distB="0" distL="0" distR="0" wp14:anchorId="0D615C6F" wp14:editId="6B23D940">
-            <wp:extent cx="4339520" cy="3486150"/>
-            <wp:effectExtent l="0" t="0" r="4445" b="0"/>
+          <wp:inline distT="0" distB="0" distL="0" distR="0" wp14:anchorId="07910D7E" wp14:editId="66C39642">
+            <wp:extent cx="5612130" cy="4519295"/>
+            <wp:effectExtent l="0" t="0" r="7620" b="0"/>
             <wp:docPr id="1" name="Imagen 1"/>
             <wp:cNvGraphicFramePr>
               <a:graphicFrameLocks xmlns:a="http://schemas.openxmlformats.org/drawingml/2006/main" noChangeAspect="1"/>
@@ -1070,7 +1091,7 @@
                   <pic:spPr>
                     <a:xfrm>
                       <a:off x="0" y="0"/>
-                      <a:ext cx="4345830" cy="3491219"/>
+                      <a:ext cx="5612130" cy="4519295"/>
                     </a:xfrm>
                     <a:prstGeom prst="rect">
                       <a:avLst/>
@@ -1108,14 +1129,12 @@
     <w:p>
       <w:pPr>
         <w:pStyle w:val="Prrafodelista"/>
-        <w:rPr>
-          <w:lang w:val="es-ES"/>
-        </w:rPr>
-      </w:pPr>
-      <w:r>
-        <w:rPr>
-          <w:lang w:val="es-ES"/>
-        </w:rPr>
+      </w:pPr>
+      <w:r>
+        <w:rPr>
+          <w:lang w:val="es-ES"/>
+        </w:rPr>
+        <w:lastRenderedPageBreak/>
         <w:t>Instalamos según nuestras preferencias en este caso instalaremos desde una imagen ISO</w:t>
       </w:r>
       <w:r>
@@ -1123,10 +1142,10 @@
           <w:noProof/>
         </w:rPr>
         <w:drawing>
-          <wp:inline distT="0" distB="0" distL="0" distR="0" wp14:anchorId="59525EAA" wp14:editId="480687AF">
-            <wp:extent cx="3543300" cy="3576571"/>
-            <wp:effectExtent l="0" t="0" r="0" b="5080"/>
-            <wp:docPr id="2" name="Imagen 2"/>
+          <wp:inline distT="0" distB="0" distL="0" distR="0" wp14:anchorId="57A9A9E8" wp14:editId="45D972FC">
+            <wp:extent cx="5612130" cy="4601845"/>
+            <wp:effectExtent l="0" t="0" r="7620" b="8255"/>
+            <wp:docPr id="5" name="Imagen 5"/>
             <wp:cNvGraphicFramePr>
               <a:graphicFrameLocks xmlns:a="http://schemas.openxmlformats.org/drawingml/2006/main" noChangeAspect="1"/>
             </wp:cNvGraphicFramePr>
@@ -1146,7 +1165,7 @@
                   <pic:spPr>
                     <a:xfrm>
                       <a:off x="0" y="0"/>
-                      <a:ext cx="3570975" cy="3604506"/>
+                      <a:ext cx="5612130" cy="4601845"/>
                     </a:xfrm>
                     <a:prstGeom prst="rect">
                       <a:avLst/>
@@ -1178,11 +1197,12 @@
         <w:rPr>
           <w:noProof/>
         </w:rPr>
+        <w:lastRenderedPageBreak/>
         <w:drawing>
-          <wp:inline distT="0" distB="0" distL="0" distR="0" wp14:anchorId="3D901BF1" wp14:editId="5C8CBE72">
-            <wp:extent cx="4514850" cy="3694433"/>
-            <wp:effectExtent l="0" t="0" r="0" b="1270"/>
-            <wp:docPr id="3" name="Imagen 3"/>
+          <wp:inline distT="0" distB="0" distL="0" distR="0" wp14:anchorId="499E3F86" wp14:editId="63521118">
+            <wp:extent cx="5612130" cy="4472305"/>
+            <wp:effectExtent l="0" t="0" r="7620" b="4445"/>
+            <wp:docPr id="12" name="Imagen 12"/>
             <wp:cNvGraphicFramePr>
               <a:graphicFrameLocks xmlns:a="http://schemas.openxmlformats.org/drawingml/2006/main" noChangeAspect="1"/>
             </wp:cNvGraphicFramePr>
@@ -1202,7 +1222,7 @@
                   <pic:spPr>
                     <a:xfrm>
                       <a:off x="0" y="0"/>
-                      <a:ext cx="4524506" cy="3702334"/>
+                      <a:ext cx="5612130" cy="4472305"/>
                     </a:xfrm>
                     <a:prstGeom prst="rect">
                       <a:avLst/>
@@ -1230,8 +1250,16 @@
         <w:rPr>
           <w:lang w:val="es-ES"/>
         </w:rPr>
-        <w:t>&gt;next</w:t>
-      </w:r>
+        <w:t>&gt;</w:t>
+      </w:r>
+      <w:proofErr w:type="spellStart"/>
+      <w:r>
+        <w:rPr>
+          <w:lang w:val="es-ES"/>
+        </w:rPr>
+        <w:t>next</w:t>
+      </w:r>
+      <w:proofErr w:type="spellEnd"/>
     </w:p>
     <w:p>
       <w:pPr>
@@ -1272,6 +1300,7 @@
         <w:rPr>
           <w:noProof/>
         </w:rPr>
+        <w:lastRenderedPageBreak/>
         <w:drawing>
           <wp:inline distT="0" distB="0" distL="0" distR="0" wp14:anchorId="1E7309B6" wp14:editId="3E484CFB">
             <wp:extent cx="3629025" cy="3533525"/>
@@ -1320,12 +1349,11 @@
         <w:rPr>
           <w:noProof/>
         </w:rPr>
-        <w:lastRenderedPageBreak/>
         <w:drawing>
-          <wp:inline distT="0" distB="0" distL="0" distR="0" wp14:anchorId="76BE060F" wp14:editId="72FB5539">
-            <wp:extent cx="4048125" cy="4171950"/>
+          <wp:inline distT="0" distB="0" distL="0" distR="0" wp14:anchorId="0F50BFAF" wp14:editId="2F78D509">
+            <wp:extent cx="4181475" cy="4286250"/>
             <wp:effectExtent l="0" t="0" r="9525" b="0"/>
-            <wp:docPr id="7" name="Imagen 7"/>
+            <wp:docPr id="22" name="Imagen 22"/>
             <wp:cNvGraphicFramePr>
               <a:graphicFrameLocks xmlns:a="http://schemas.openxmlformats.org/drawingml/2006/main" noChangeAspect="1"/>
             </wp:cNvGraphicFramePr>
@@ -1345,7 +1373,7 @@
                   <pic:spPr>
                     <a:xfrm>
                       <a:off x="0" y="0"/>
-                      <a:ext cx="4048125" cy="4171950"/>
+                      <a:ext cx="4181475" cy="4286250"/>
                     </a:xfrm>
                     <a:prstGeom prst="rect">
                       <a:avLst/>
@@ -1387,6 +1415,7 @@
           <w:sz w:val="20"/>
           <w:lang w:val="es-ES"/>
         </w:rPr>
+        <w:lastRenderedPageBreak/>
         <w:t>En este caso vamos a utilizar únicamente una memoria, un adaptador de red, un procesador, un cd/DVD para poder leer el iso y la pantalla(opcional)aunque será necesario en este caso. Es importante dejar en modo Bridged el adaptador de red tal y como se muestra a continuación.</w:t>
       </w:r>
       <w:bookmarkStart w:id="1" w:name="_Toc54736815"/>
@@ -1469,7 +1498,6 @@
           <w:rStyle w:val="Textoennegrita"/>
           <w:lang w:val="es-ES"/>
         </w:rPr>
-        <w:lastRenderedPageBreak/>
         <w:t>Configuración de la máquina virtual</w:t>
       </w:r>
       <w:bookmarkEnd w:id="1"/>
@@ -1536,6 +1564,7 @@
         <w:rPr>
           <w:noProof/>
         </w:rPr>
+        <w:lastRenderedPageBreak/>
         <w:drawing>
           <wp:inline distT="0" distB="0" distL="0" distR="0" wp14:anchorId="7280FF85" wp14:editId="59D77CD6">
             <wp:extent cx="5612130" cy="3583940"/>
@@ -1691,12 +1720,20 @@
       <w:r>
         <w:rPr>
           <w:noProof/>
-        </w:rPr>
+          <w:lang w:val="es-ES"/>
+        </w:rPr>
+        <w:t xml:space="preserve"> </w:t>
+      </w:r>
+      <w:r>
+        <w:rPr>
+          <w:noProof/>
+        </w:rPr>
+        <w:lastRenderedPageBreak/>
         <w:drawing>
-          <wp:inline distT="0" distB="0" distL="0" distR="0" wp14:anchorId="0DB1ED21" wp14:editId="7DE2BDA3">
-            <wp:extent cx="5612130" cy="3554095"/>
-            <wp:effectExtent l="0" t="0" r="7620" b="8255"/>
-            <wp:docPr id="10" name="Imagen 10"/>
+          <wp:inline distT="0" distB="0" distL="0" distR="0" wp14:anchorId="285C256C" wp14:editId="5877CB3E">
+            <wp:extent cx="5612130" cy="3319145"/>
+            <wp:effectExtent l="0" t="0" r="7620" b="0"/>
+            <wp:docPr id="38" name="Imagen 38"/>
             <wp:cNvGraphicFramePr>
               <a:graphicFrameLocks xmlns:a="http://schemas.openxmlformats.org/drawingml/2006/main" noChangeAspect="1"/>
             </wp:cNvGraphicFramePr>
@@ -1716,7 +1753,7 @@
                   <pic:spPr>
                     <a:xfrm>
                       <a:off x="0" y="0"/>
-                      <a:ext cx="5612130" cy="3554095"/>
+                      <a:ext cx="5612130" cy="3319145"/>
                     </a:xfrm>
                     <a:prstGeom prst="rect">
                       <a:avLst/>
@@ -1828,10 +1865,10 @@
         </w:rPr>
         <w:lastRenderedPageBreak/>
         <w:drawing>
-          <wp:inline distT="0" distB="0" distL="0" distR="0" wp14:anchorId="5C3859A3" wp14:editId="78D3B78D">
-            <wp:extent cx="4614310" cy="3009900"/>
-            <wp:effectExtent l="0" t="0" r="0" b="0"/>
-            <wp:docPr id="13" name="Imagen 13"/>
+          <wp:inline distT="0" distB="0" distL="0" distR="0" wp14:anchorId="277E1A19" wp14:editId="7ACF70E1">
+            <wp:extent cx="5612130" cy="3632835"/>
+            <wp:effectExtent l="0" t="0" r="7620" b="5715"/>
+            <wp:docPr id="39" name="Imagen 39"/>
             <wp:cNvGraphicFramePr>
               <a:graphicFrameLocks xmlns:a="http://schemas.openxmlformats.org/drawingml/2006/main" noChangeAspect="1"/>
             </wp:cNvGraphicFramePr>
@@ -1851,7 +1888,7 @@
                   <pic:spPr>
                     <a:xfrm>
                       <a:off x="0" y="0"/>
-                      <a:ext cx="4621648" cy="3014686"/>
+                      <a:ext cx="5612130" cy="3632835"/>
                     </a:xfrm>
                     <a:prstGeom prst="rect">
                       <a:avLst/>
@@ -2609,7 +2646,19 @@
         <w:rPr>
           <w:lang w:val="es-ES"/>
         </w:rPr>
-        <w:t xml:space="preserve"> ip y Mascara., sin DHCP ya que no es necesaria.</w:t>
+        <w:t xml:space="preserve"> ip</w:t>
+      </w:r>
+      <w:r>
+        <w:rPr>
+          <w:lang w:val="es-ES"/>
+        </w:rPr>
+        <w:t xml:space="preserve"> y Mascara., damos en no para DHCP   ya que</w:t>
+      </w:r>
+      <w:r>
+        <w:rPr>
+          <w:lang w:val="es-ES"/>
+        </w:rPr>
+        <w:t xml:space="preserve"> no es necesaria.</w:t>
       </w:r>
     </w:p>
     <w:p>
@@ -2698,18 +2747,10 @@
           <w:noProof/>
         </w:rPr>
         <w:drawing>
-          <wp:anchor distT="0" distB="0" distL="114300" distR="114300" simplePos="0" relativeHeight="251661312" behindDoc="0" locked="0" layoutInCell="1" allowOverlap="1" wp14:anchorId="72BD5AF2" wp14:editId="6556EDB9">
-            <wp:simplePos x="0" y="0"/>
-            <wp:positionH relativeFrom="column">
-              <wp:posOffset>358140</wp:posOffset>
-            </wp:positionH>
-            <wp:positionV relativeFrom="paragraph">
-              <wp:posOffset>1504315</wp:posOffset>
-            </wp:positionV>
-            <wp:extent cx="2515451" cy="1438275"/>
-            <wp:effectExtent l="0" t="0" r="0" b="0"/>
-            <wp:wrapSquare wrapText="bothSides"/>
-            <wp:docPr id="29" name="Imagen 29"/>
+          <wp:inline distT="0" distB="0" distL="0" distR="0" wp14:anchorId="0F6DF5C6" wp14:editId="3F208FDF">
+            <wp:extent cx="3619500" cy="1685925"/>
+            <wp:effectExtent l="0" t="0" r="0" b="9525"/>
+            <wp:docPr id="51" name="Imagen 51"/>
             <wp:cNvGraphicFramePr>
               <a:graphicFrameLocks xmlns:a="http://schemas.openxmlformats.org/drawingml/2006/main" noChangeAspect="1"/>
             </wp:cNvGraphicFramePr>
@@ -2721,13 +2762,7 @@
                     <pic:cNvPicPr/>
                   </pic:nvPicPr>
                   <pic:blipFill>
-                    <a:blip r:embed="rId27">
-                      <a:extLst>
-                        <a:ext uri="{28A0092B-C50C-407E-A947-70E740481C1C}">
-                          <a14:useLocalDpi xmlns:a14="http://schemas.microsoft.com/office/drawing/2010/main" val="0"/>
-                        </a:ext>
-                      </a:extLst>
-                    </a:blip>
+                    <a:blip r:embed="rId27"/>
                     <a:stretch>
                       <a:fillRect/>
                     </a:stretch>
@@ -2735,7 +2770,7 @@
                   <pic:spPr>
                     <a:xfrm>
                       <a:off x="0" y="0"/>
-                      <a:ext cx="2515451" cy="1438275"/>
+                      <a:ext cx="3619500" cy="1685925"/>
                     </a:xfrm>
                     <a:prstGeom prst="rect">
                       <a:avLst/>
@@ -2744,15 +2779,17 @@
                 </pic:pic>
               </a:graphicData>
             </a:graphic>
-            <wp14:sizeRelH relativeFrom="page">
-              <wp14:pctWidth>0</wp14:pctWidth>
-            </wp14:sizeRelH>
-            <wp14:sizeRelV relativeFrom="page">
-              <wp14:pctHeight>0</wp14:pctHeight>
-            </wp14:sizeRelV>
-          </wp:anchor>
+          </wp:inline>
         </w:drawing>
       </w:r>
+    </w:p>
+    <w:p>
+      <w:pPr>
+        <w:ind w:left="720"/>
+        <w:rPr>
+          <w:lang w:val="es-ES"/>
+        </w:rPr>
+      </w:pPr>
       <w:r>
         <w:rPr>
           <w:lang w:val="es-ES"/>
@@ -2818,14 +2855,15 @@
         <w:rPr>
           <w:noProof/>
         </w:rPr>
+        <w:lastRenderedPageBreak/>
         <w:drawing>
           <wp:anchor distT="0" distB="0" distL="114300" distR="114300" simplePos="0" relativeHeight="251662336" behindDoc="0" locked="0" layoutInCell="1" allowOverlap="1" wp14:anchorId="52EABD21" wp14:editId="12667C8C">
             <wp:simplePos x="0" y="0"/>
             <wp:positionH relativeFrom="column">
-              <wp:posOffset>367665</wp:posOffset>
+              <wp:posOffset>3053715</wp:posOffset>
             </wp:positionH>
             <wp:positionV relativeFrom="paragraph">
-              <wp:posOffset>283845</wp:posOffset>
+              <wp:posOffset>160020</wp:posOffset>
             </wp:positionV>
             <wp:extent cx="2295525" cy="1076325"/>
             <wp:effectExtent l="0" t="0" r="9525" b="9525"/>
@@ -2898,14 +2936,14 @@
     <w:p>
       <w:pPr>
         <w:rPr>
-          <w:lang w:val="es-ES"/>
-        </w:rPr>
-      </w:pPr>
-      <w:r>
-        <w:rPr>
-          <w:lang w:val="es-ES"/>
-        </w:rPr>
-        <w:lastRenderedPageBreak/>
+          <w:noProof/>
+          <w:lang w:val="es-ES"/>
+        </w:rPr>
+      </w:pPr>
+      <w:r>
+        <w:rPr>
+          <w:lang w:val="es-ES"/>
+        </w:rPr>
         <w:t xml:space="preserve">Y por </w:t>
       </w:r>
       <w:r>
@@ -2946,10 +2984,10 @@
           <w:noProof/>
         </w:rPr>
         <w:drawing>
-          <wp:inline distT="0" distB="0" distL="0" distR="0" wp14:anchorId="00C4CD5F" wp14:editId="19076611">
-            <wp:extent cx="4524375" cy="2948675"/>
-            <wp:effectExtent l="0" t="0" r="0" b="4445"/>
-            <wp:docPr id="26" name="Imagen 26"/>
+          <wp:inline distT="0" distB="0" distL="0" distR="0" wp14:anchorId="3C3F5F8F" wp14:editId="679F22BE">
+            <wp:extent cx="5612130" cy="1400810"/>
+            <wp:effectExtent l="0" t="0" r="7620" b="8890"/>
+            <wp:docPr id="52" name="Imagen 52"/>
             <wp:cNvGraphicFramePr>
               <a:graphicFrameLocks xmlns:a="http://schemas.openxmlformats.org/drawingml/2006/main" noChangeAspect="1"/>
             </wp:cNvGraphicFramePr>
@@ -2969,7 +3007,7 @@
                   <pic:spPr>
                     <a:xfrm>
                       <a:off x="0" y="0"/>
-                      <a:ext cx="4591281" cy="2992279"/>
+                      <a:ext cx="5612130" cy="1400810"/>
                     </a:xfrm>
                     <a:prstGeom prst="rect">
                       <a:avLst/>
@@ -2984,75 +3022,51 @@
     </w:p>
     <w:p>
       <w:pPr>
-        <w:pStyle w:val="Ttulo3"/>
-        <w:rPr>
-          <w:sz w:val="28"/>
-          <w:lang w:val="es-ES"/>
-        </w:rPr>
-      </w:pPr>
-      <w:bookmarkStart w:id="5" w:name="_Toc54787148"/>
-      <w:r>
-        <w:rPr>
-          <w:sz w:val="28"/>
-          <w:lang w:val="es-ES"/>
-        </w:rPr>
-        <w:t>Creación</w:t>
-      </w:r>
-      <w:r>
-        <w:rPr>
-          <w:sz w:val="28"/>
-          <w:lang w:val="es-ES"/>
-        </w:rPr>
-        <w:t xml:space="preserve"> usuario:</w:t>
-      </w:r>
-      <w:bookmarkEnd w:id="5"/>
-    </w:p>
-    <w:p>
-      <w:pPr>
-        <w:rPr>
-          <w:lang w:val="es-ES"/>
-        </w:rPr>
-      </w:pPr>
-      <w:r>
-        <w:rPr>
-          <w:lang w:val="es-ES"/>
-        </w:rPr>
-        <w:t xml:space="preserve">Como solo nos interesa configurar un </w:t>
-      </w:r>
-      <w:r>
-        <w:rPr>
-          <w:lang w:val="es-ES"/>
-        </w:rPr>
-        <w:t>usuario,</w:t>
-      </w:r>
-      <w:r>
-        <w:rPr>
-          <w:lang w:val="es-ES"/>
-        </w:rPr>
-        <w:t xml:space="preserve"> escribimos las contraseñas y localización d</w:t>
-      </w:r>
-      <w:r>
-        <w:rPr>
-          <w:lang w:val="es-ES"/>
-        </w:rPr>
-        <w:t>el directorio local entre otros siguiendo las instrucciones dadas durante la configuración.</w:t>
-      </w:r>
-    </w:p>
-    <w:p>
-      <w:pPr>
-        <w:rPr>
-          <w:lang w:val="es-ES"/>
-        </w:rPr>
-      </w:pPr>
+        <w:rPr>
+          <w:lang w:val="es-ES"/>
+        </w:rPr>
+      </w:pPr>
+      <w:r>
+        <w:rPr>
+          <w:lang w:val="es-ES"/>
+        </w:rPr>
+        <w:t>Por ultimo</w:t>
+      </w:r>
+      <w:r>
+        <w:rPr>
+          <w:lang w:val="es-ES"/>
+        </w:rPr>
+        <w:t xml:space="preserve"> dejamos la creación de usuarios para después y finalizamos la configuración  reiniciando</w:t>
+      </w:r>
+      <w:r>
+        <w:rPr>
+          <w:lang w:val="es-ES"/>
+        </w:rPr>
+        <w:t xml:space="preserve"> la </w:t>
+      </w:r>
+      <w:proofErr w:type="spellStart"/>
+      <w:r>
+        <w:rPr>
+          <w:lang w:val="es-ES"/>
+        </w:rPr>
+        <w:t>maquina</w:t>
+      </w:r>
+      <w:proofErr w:type="spellEnd"/>
+      <w:r>
+        <w:rPr>
+          <w:lang w:val="es-ES"/>
+        </w:rPr>
+        <w:t xml:space="preserve"> .</w:t>
+      </w:r>
       <w:r>
         <w:rPr>
           <w:noProof/>
         </w:rPr>
         <w:drawing>
-          <wp:inline distT="0" distB="0" distL="0" distR="0" wp14:anchorId="4BE368A0" wp14:editId="6E31AE48">
-            <wp:extent cx="5612130" cy="3832860"/>
+          <wp:inline distT="0" distB="0" distL="0" distR="0" wp14:anchorId="02F7F4C0" wp14:editId="7D750F23">
+            <wp:extent cx="5612130" cy="3888105"/>
             <wp:effectExtent l="0" t="0" r="7620" b="0"/>
-            <wp:docPr id="28" name="Imagen 28"/>
+            <wp:docPr id="23" name="Imagen 23"/>
             <wp:cNvGraphicFramePr>
               <a:graphicFrameLocks xmlns:a="http://schemas.openxmlformats.org/drawingml/2006/main" noChangeAspect="1"/>
             </wp:cNvGraphicFramePr>
@@ -3072,7 +3086,7 @@
                   <pic:spPr>
                     <a:xfrm>
                       <a:off x="0" y="0"/>
-                      <a:ext cx="5612130" cy="3832860"/>
+                      <a:ext cx="5612130" cy="3888105"/>
                     </a:xfrm>
                     <a:prstGeom prst="rect">
                       <a:avLst/>
@@ -3084,43 +3098,16 @@
           </wp:inline>
         </w:drawing>
       </w:r>
-    </w:p>
-    <w:p>
-      <w:pPr>
-        <w:rPr>
-          <w:lang w:val="es-ES"/>
-        </w:rPr>
-      </w:pPr>
-      <w:r>
-        <w:rPr>
-          <w:lang w:val="es-ES"/>
+      <w:r>
+        <w:rPr>
+          <w:noProof/>
         </w:rPr>
         <w:lastRenderedPageBreak/>
-        <w:t xml:space="preserve">Por ultimo finalizamos la configuración y reiniciamos la </w:t>
-      </w:r>
-      <w:proofErr w:type="spellStart"/>
-      <w:r>
-        <w:rPr>
-          <w:lang w:val="es-ES"/>
-        </w:rPr>
-        <w:t>maquina</w:t>
-      </w:r>
-      <w:proofErr w:type="spellEnd"/>
-      <w:r>
-        <w:rPr>
-          <w:lang w:val="es-ES"/>
-        </w:rPr>
-        <w:t xml:space="preserve"> .</w:t>
-      </w:r>
-      <w:r>
-        <w:rPr>
-          <w:noProof/>
-        </w:rPr>
         <w:drawing>
-          <wp:inline distT="0" distB="0" distL="0" distR="0" wp14:anchorId="02F7F4C0" wp14:editId="7D750F23">
-            <wp:extent cx="5612130" cy="3888105"/>
-            <wp:effectExtent l="0" t="0" r="7620" b="0"/>
-            <wp:docPr id="23" name="Imagen 23"/>
+          <wp:inline distT="0" distB="0" distL="0" distR="0" wp14:anchorId="0ED2A410" wp14:editId="41ECA50C">
+            <wp:extent cx="3648075" cy="1752600"/>
+            <wp:effectExtent l="0" t="0" r="9525" b="0"/>
+            <wp:docPr id="30" name="Imagen 30"/>
             <wp:cNvGraphicFramePr>
               <a:graphicFrameLocks xmlns:a="http://schemas.openxmlformats.org/drawingml/2006/main" noChangeAspect="1"/>
             </wp:cNvGraphicFramePr>
@@ -3140,7 +3127,7 @@
                   <pic:spPr>
                     <a:xfrm>
                       <a:off x="0" y="0"/>
-                      <a:ext cx="5612130" cy="3888105"/>
+                      <a:ext cx="3648075" cy="1752600"/>
                     </a:xfrm>
                     <a:prstGeom prst="rect">
                       <a:avLst/>
@@ -3157,10 +3144,10 @@
           <w:noProof/>
         </w:rPr>
         <w:drawing>
-          <wp:inline distT="0" distB="0" distL="0" distR="0" wp14:anchorId="0ED2A410" wp14:editId="41ECA50C">
-            <wp:extent cx="3648075" cy="1752600"/>
-            <wp:effectExtent l="0" t="0" r="9525" b="0"/>
-            <wp:docPr id="30" name="Imagen 30"/>
+          <wp:inline distT="0" distB="0" distL="0" distR="0" wp14:anchorId="2E848FC8" wp14:editId="2E8CBE01">
+            <wp:extent cx="2924175" cy="1514475"/>
+            <wp:effectExtent l="0" t="0" r="9525" b="9525"/>
+            <wp:docPr id="31" name="Imagen 31"/>
             <wp:cNvGraphicFramePr>
               <a:graphicFrameLocks xmlns:a="http://schemas.openxmlformats.org/drawingml/2006/main" noChangeAspect="1"/>
             </wp:cNvGraphicFramePr>
@@ -3180,7 +3167,7 @@
                   <pic:spPr>
                     <a:xfrm>
                       <a:off x="0" y="0"/>
-                      <a:ext cx="3648075" cy="1752600"/>
+                      <a:ext cx="2924175" cy="1514475"/>
                     </a:xfrm>
                     <a:prstGeom prst="rect">
                       <a:avLst/>
@@ -3196,12 +3183,11 @@
         <w:rPr>
           <w:noProof/>
         </w:rPr>
-        <w:lastRenderedPageBreak/>
         <w:drawing>
-          <wp:inline distT="0" distB="0" distL="0" distR="0" wp14:anchorId="2E848FC8" wp14:editId="2E8CBE01">
-            <wp:extent cx="2924175" cy="1514475"/>
-            <wp:effectExtent l="0" t="0" r="9525" b="9525"/>
-            <wp:docPr id="31" name="Imagen 31"/>
+          <wp:inline distT="0" distB="0" distL="0" distR="0" wp14:anchorId="6861F7BD" wp14:editId="116A0387">
+            <wp:extent cx="5612130" cy="3684270"/>
+            <wp:effectExtent l="0" t="0" r="7620" b="0"/>
+            <wp:docPr id="32" name="Imagen 32"/>
             <wp:cNvGraphicFramePr>
               <a:graphicFrameLocks xmlns:a="http://schemas.openxmlformats.org/drawingml/2006/main" noChangeAspect="1"/>
             </wp:cNvGraphicFramePr>
@@ -3221,46 +3207,6 @@
                   <pic:spPr>
                     <a:xfrm>
                       <a:off x="0" y="0"/>
-                      <a:ext cx="2924175" cy="1514475"/>
-                    </a:xfrm>
-                    <a:prstGeom prst="rect">
-                      <a:avLst/>
-                    </a:prstGeom>
-                  </pic:spPr>
-                </pic:pic>
-              </a:graphicData>
-            </a:graphic>
-          </wp:inline>
-        </w:drawing>
-      </w:r>
-      <w:r>
-        <w:rPr>
-          <w:noProof/>
-        </w:rPr>
-        <w:drawing>
-          <wp:inline distT="0" distB="0" distL="0" distR="0" wp14:anchorId="6861F7BD" wp14:editId="116A0387">
-            <wp:extent cx="5612130" cy="3684270"/>
-            <wp:effectExtent l="0" t="0" r="7620" b="0"/>
-            <wp:docPr id="32" name="Imagen 32"/>
-            <wp:cNvGraphicFramePr>
-              <a:graphicFrameLocks xmlns:a="http://schemas.openxmlformats.org/drawingml/2006/main" noChangeAspect="1"/>
-            </wp:cNvGraphicFramePr>
-            <a:graphic xmlns:a="http://schemas.openxmlformats.org/drawingml/2006/main">
-              <a:graphicData uri="http://schemas.openxmlformats.org/drawingml/2006/picture">
-                <pic:pic xmlns:pic="http://schemas.openxmlformats.org/drawingml/2006/picture">
-                  <pic:nvPicPr>
-                    <pic:cNvPr id="1" name=""/>
-                    <pic:cNvPicPr/>
-                  </pic:nvPicPr>
-                  <pic:blipFill>
-                    <a:blip r:embed="rId34"/>
-                    <a:stretch>
-                      <a:fillRect/>
-                    </a:stretch>
-                  </pic:blipFill>
-                  <pic:spPr>
-                    <a:xfrm>
-                      <a:off x="0" y="0"/>
                       <a:ext cx="5612130" cy="3684270"/>
                     </a:xfrm>
                     <a:prstGeom prst="rect">
@@ -3293,9 +3239,63 @@
         </w:rPr>
         <w:drawing>
           <wp:inline distT="0" distB="0" distL="0" distR="0" wp14:anchorId="2B15FACE" wp14:editId="0543837C">
-            <wp:extent cx="5612130" cy="3394075"/>
+            <wp:extent cx="5429250" cy="2686050"/>
+            <wp:effectExtent l="0" t="0" r="0" b="0"/>
+            <wp:docPr id="33" name="Imagen 33"/>
+            <wp:cNvGraphicFramePr>
+              <a:graphicFrameLocks xmlns:a="http://schemas.openxmlformats.org/drawingml/2006/main" noChangeAspect="1"/>
+            </wp:cNvGraphicFramePr>
+            <a:graphic xmlns:a="http://schemas.openxmlformats.org/drawingml/2006/main">
+              <a:graphicData uri="http://schemas.openxmlformats.org/drawingml/2006/picture">
+                <pic:pic xmlns:pic="http://schemas.openxmlformats.org/drawingml/2006/picture">
+                  <pic:nvPicPr>
+                    <pic:cNvPr id="1" name=""/>
+                    <pic:cNvPicPr/>
+                  </pic:nvPicPr>
+                  <pic:blipFill rotWithShape="1">
+                    <a:blip r:embed="rId34"/>
+                    <a:srcRect t="1" r="3258" b="20859"/>
+                    <a:stretch/>
+                  </pic:blipFill>
+                  <pic:spPr bwMode="auto">
+                    <a:xfrm>
+                      <a:off x="0" y="0"/>
+                      <a:ext cx="5429250" cy="2686050"/>
+                    </a:xfrm>
+                    <a:prstGeom prst="rect">
+                      <a:avLst/>
+                    </a:prstGeom>
+                    <a:ln>
+                      <a:noFill/>
+                    </a:ln>
+                    <a:extLst>
+                      <a:ext uri="{53640926-AAD7-44D8-BBD7-CCE9431645EC}">
+                        <a14:shadowObscured xmlns:a14="http://schemas.microsoft.com/office/drawing/2010/main"/>
+                      </a:ext>
+                    </a:extLst>
+                  </pic:spPr>
+                </pic:pic>
+              </a:graphicData>
+            </a:graphic>
+          </wp:inline>
+        </w:drawing>
+      </w:r>
+    </w:p>
+    <w:p>
+      <w:pPr>
+        <w:rPr>
+          <w:lang w:val="es-ES"/>
+        </w:rPr>
+      </w:pPr>
+      <w:r>
+        <w:rPr>
+          <w:noProof/>
+        </w:rPr>
+        <w:drawing>
+          <wp:inline distT="0" distB="0" distL="0" distR="0" wp14:anchorId="21110CA1" wp14:editId="1BC6D847">
+            <wp:extent cx="5612130" cy="3716655"/>
             <wp:effectExtent l="0" t="0" r="7620" b="0"/>
-            <wp:docPr id="33" name="Imagen 33"/>
+            <wp:docPr id="44" name="Imagen 44"/>
             <wp:cNvGraphicFramePr>
               <a:graphicFrameLocks xmlns:a="http://schemas.openxmlformats.org/drawingml/2006/main" noChangeAspect="1"/>
             </wp:cNvGraphicFramePr>
@@ -3315,7 +3315,7 @@
                   <pic:spPr>
                     <a:xfrm>
                       <a:off x="0" y="0"/>
-                      <a:ext cx="5612130" cy="3394075"/>
+                      <a:ext cx="5612130" cy="3716655"/>
                     </a:xfrm>
                     <a:prstGeom prst="rect">
                       <a:avLst/>
@@ -3334,15 +3334,216 @@
           <w:lang w:val="es-ES"/>
         </w:rPr>
       </w:pPr>
+    </w:p>
+    <w:p>
+      <w:pPr>
+        <w:rPr>
+          <w:lang w:val="es-ES"/>
+        </w:rPr>
+      </w:pPr>
+    </w:p>
+    <w:p>
+      <w:pPr>
+        <w:rPr>
+          <w:lang w:val="es-ES"/>
+        </w:rPr>
+      </w:pPr>
+    </w:p>
+    <w:p>
+      <w:pPr>
+        <w:rPr>
+          <w:lang w:val="es-ES"/>
+        </w:rPr>
+      </w:pPr>
+    </w:p>
+    <w:p>
+      <w:pPr>
+        <w:rPr>
+          <w:lang w:val="es-ES"/>
+        </w:rPr>
+      </w:pPr>
+    </w:p>
+    <w:p>
+      <w:pPr>
+        <w:rPr>
+          <w:noProof/>
+          <w:lang w:val="es-ES"/>
+        </w:rPr>
+      </w:pPr>
+      <w:bookmarkStart w:id="5" w:name="_Toc54787149"/>
+      <w:r>
+        <w:rPr>
+          <w:rStyle w:val="Ttulo2Car"/>
+          <w:b/>
+          <w:sz w:val="32"/>
+          <w:lang w:val="es-ES"/>
+        </w:rPr>
+        <w:lastRenderedPageBreak/>
+        <w:t>Probando la red</w:t>
+      </w:r>
+      <w:bookmarkEnd w:id="5"/>
+      <w:r>
+        <w:rPr>
+          <w:noProof/>
+          <w:lang w:val="es-ES"/>
+        </w:rPr>
+        <w:t>:</w:t>
+      </w:r>
+      <w:bookmarkStart w:id="6" w:name="_GoBack"/>
+      <w:bookmarkEnd w:id="6"/>
+    </w:p>
+    <w:p>
+      <w:pPr>
+        <w:rPr>
+          <w:noProof/>
+          <w:lang w:val="es-ES"/>
+        </w:rPr>
+      </w:pPr>
+      <w:r>
+        <w:rPr>
+          <w:noProof/>
+          <w:lang w:val="es-ES"/>
+        </w:rPr>
+        <w:t>Para probar la red intentamos con</w:t>
+      </w:r>
+      <w:r>
+        <w:rPr>
+          <w:noProof/>
+          <w:lang w:val="es-ES"/>
+        </w:rPr>
+        <w:t xml:space="preserve"> los siguientes comandos </w:t>
+      </w:r>
+    </w:p>
+    <w:p>
+      <w:pPr>
+        <w:pStyle w:val="Prrafodelista"/>
+        <w:numPr>
+          <w:ilvl w:val="0"/>
+          <w:numId w:val="3"/>
+        </w:numPr>
+        <w:rPr>
+          <w:lang w:val="es-ES"/>
+        </w:rPr>
+      </w:pPr>
+      <w:r>
+        <w:rPr>
+          <w:lang w:val="es-ES"/>
+        </w:rPr>
+        <w:t>ping 10.2.77.36</w:t>
+      </w:r>
+      <w:r>
+        <w:rPr>
+          <w:lang w:val="es-ES"/>
+        </w:rPr>
+        <w:t xml:space="preserve"> (la máquina que está configurando) </w:t>
+      </w:r>
+    </w:p>
+    <w:p>
+      <w:pPr>
+        <w:pStyle w:val="Prrafodelista"/>
+        <w:numPr>
+          <w:ilvl w:val="0"/>
+          <w:numId w:val="3"/>
+        </w:numPr>
+        <w:rPr>
+          <w:lang w:val="es-ES"/>
+        </w:rPr>
+      </w:pPr>
+      <w:r>
+        <w:rPr>
+          <w:lang w:val="es-ES"/>
+        </w:rPr>
+        <w:t xml:space="preserve"> ping 10.2.65.1 </w:t>
+      </w:r>
+    </w:p>
+    <w:p>
+      <w:pPr>
+        <w:pStyle w:val="Prrafodelista"/>
+        <w:numPr>
+          <w:ilvl w:val="0"/>
+          <w:numId w:val="3"/>
+        </w:numPr>
+        <w:rPr>
+          <w:lang w:val="es-ES"/>
+        </w:rPr>
+      </w:pPr>
+      <w:r>
+        <w:rPr>
+          <w:lang w:val="es-ES"/>
+        </w:rPr>
+        <w:t xml:space="preserve"> </w:t>
+      </w:r>
+      <w:r>
+        <w:rPr>
+          <w:lang w:val="es-ES"/>
+        </w:rPr>
+        <w:t xml:space="preserve">ping 8.8.8.8 </w:t>
+      </w:r>
+    </w:p>
+    <w:p>
+      <w:pPr>
+        <w:pStyle w:val="Prrafodelista"/>
+        <w:numPr>
+          <w:ilvl w:val="0"/>
+          <w:numId w:val="3"/>
+        </w:numPr>
+        <w:rPr>
+          <w:lang w:val="es-ES"/>
+        </w:rPr>
+      </w:pPr>
+      <w:r>
+        <w:rPr>
+          <w:lang w:val="es-ES"/>
+        </w:rPr>
+        <w:t xml:space="preserve"> ping 10.2.77.m (otra máquina de su grupo o de otro grupo)</w:t>
+      </w:r>
+    </w:p>
+    <w:p>
+      <w:pPr>
+        <w:pStyle w:val="Prrafodelista"/>
+        <w:numPr>
+          <w:ilvl w:val="0"/>
+          <w:numId w:val="3"/>
+        </w:numPr>
+        <w:rPr>
+          <w:lang w:val="es-ES"/>
+        </w:rPr>
+      </w:pPr>
+      <w:r>
+        <w:rPr>
+          <w:lang w:val="es-ES"/>
+        </w:rPr>
+        <w:t xml:space="preserve"> ping www.google.com</w:t>
+      </w:r>
+    </w:p>
+    <w:p>
+      <w:pPr>
+        <w:ind w:left="360"/>
+        <w:rPr>
+          <w:lang w:val="es-ES"/>
+        </w:rPr>
+      </w:pPr>
+      <w:r>
+        <w:rPr>
+          <w:lang w:val="es-ES"/>
+        </w:rPr>
+        <w:t xml:space="preserve">Verificamos que descarguen bien los paquetes y finalizamos así las pruebas de red de la máquina </w:t>
+      </w:r>
+      <w:r>
+        <w:rPr>
+          <w:lang w:val="es-ES"/>
+        </w:rPr>
+        <w:t>.</w:t>
+      </w:r>
       <w:r>
         <w:rPr>
           <w:noProof/>
         </w:rPr>
         <w:drawing>
-          <wp:inline distT="0" distB="0" distL="0" distR="0" wp14:anchorId="0A17ECF0" wp14:editId="52E97234">
-            <wp:extent cx="5612130" cy="3712845"/>
-            <wp:effectExtent l="0" t="0" r="7620" b="1905"/>
-            <wp:docPr id="34" name="Imagen 34"/>
+          <wp:inline distT="0" distB="0" distL="0" distR="0" wp14:anchorId="02011D1B" wp14:editId="39C7181F">
+            <wp:extent cx="5572125" cy="2971800"/>
+            <wp:effectExtent l="0" t="0" r="9525" b="0"/>
+            <wp:docPr id="35" name="Imagen 35"/>
             <wp:cNvGraphicFramePr>
               <a:graphicFrameLocks xmlns:a="http://schemas.openxmlformats.org/drawingml/2006/main" noChangeAspect="1"/>
             </wp:cNvGraphicFramePr>
@@ -3362,7 +3563,7 @@
                   <pic:spPr>
                     <a:xfrm>
                       <a:off x="0" y="0"/>
-                      <a:ext cx="5612130" cy="3712845"/>
+                      <a:ext cx="5572125" cy="2971800"/>
                     </a:xfrm>
                     <a:prstGeom prst="rect">
                       <a:avLst/>
@@ -3381,146 +3582,15 @@
           <w:lang w:val="es-ES"/>
         </w:rPr>
       </w:pPr>
-    </w:p>
-    <w:p>
-      <w:pPr>
-        <w:rPr>
-          <w:lang w:val="es-ES"/>
-        </w:rPr>
-      </w:pPr>
-    </w:p>
-    <w:p>
-      <w:pPr>
-        <w:rPr>
-          <w:noProof/>
-          <w:lang w:val="es-ES"/>
-        </w:rPr>
-      </w:pPr>
-      <w:bookmarkStart w:id="6" w:name="_Toc54787149"/>
-      <w:r>
-        <w:rPr>
-          <w:rStyle w:val="Ttulo2Car"/>
-          <w:b/>
-          <w:sz w:val="32"/>
-          <w:lang w:val="es-ES"/>
-        </w:rPr>
-        <w:lastRenderedPageBreak/>
-        <w:t>Probando la red</w:t>
-      </w:r>
-      <w:bookmarkEnd w:id="6"/>
-      <w:r>
-        <w:rPr>
-          <w:noProof/>
-          <w:lang w:val="es-ES"/>
-        </w:rPr>
-        <w:t>:</w:t>
-      </w:r>
-    </w:p>
-    <w:p>
-      <w:pPr>
-        <w:rPr>
-          <w:noProof/>
-          <w:lang w:val="es-ES"/>
-        </w:rPr>
-      </w:pPr>
-    </w:p>
-    <w:p>
-      <w:pPr>
-        <w:rPr>
-          <w:noProof/>
-          <w:lang w:val="es-ES"/>
-        </w:rPr>
-      </w:pPr>
-      <w:r>
-        <w:rPr>
-          <w:noProof/>
-          <w:lang w:val="es-ES"/>
-        </w:rPr>
-        <w:t>Para probar la red intentamos con</w:t>
-      </w:r>
-      <w:r>
-        <w:rPr>
-          <w:noProof/>
-          <w:lang w:val="es-ES"/>
-        </w:rPr>
-        <w:t xml:space="preserve"> los siguientes comandos </w:t>
-      </w:r>
-    </w:p>
-    <w:p>
-      <w:pPr>
-        <w:pStyle w:val="Prrafodelista"/>
-        <w:numPr>
-          <w:ilvl w:val="0"/>
-          <w:numId w:val="2"/>
-        </w:numPr>
-      </w:pPr>
-      <w:r>
-        <w:t xml:space="preserve">ping 10.2.65.1 </w:t>
-      </w:r>
-    </w:p>
-    <w:p>
-      <w:pPr>
-        <w:pStyle w:val="Prrafodelista"/>
-        <w:numPr>
-          <w:ilvl w:val="0"/>
-          <w:numId w:val="2"/>
-        </w:numPr>
-      </w:pPr>
-      <w:r>
-        <w:t xml:space="preserve">ping 8.8.8.8 </w:t>
-      </w:r>
-    </w:p>
-    <w:p>
-      <w:pPr>
-        <w:pStyle w:val="Prrafodelista"/>
-        <w:numPr>
-          <w:ilvl w:val="0"/>
-          <w:numId w:val="2"/>
-        </w:numPr>
-      </w:pPr>
-      <w:r>
-        <w:t xml:space="preserve">ping www.google.com </w:t>
-      </w:r>
-      <w:r>
-        <w:rPr>
-          <w:noProof/>
-        </w:rPr>
-        <w:t xml:space="preserve"> </w:t>
-      </w:r>
-    </w:p>
-    <w:p>
-      <w:pPr>
-        <w:ind w:left="360"/>
-      </w:pPr>
-    </w:p>
-    <w:p>
-      <w:pPr>
-        <w:ind w:left="360"/>
-        <w:rPr>
-          <w:lang w:val="es-ES"/>
-        </w:rPr>
-      </w:pPr>
-      <w:r>
-        <w:rPr>
-          <w:lang w:val="es-ES"/>
-        </w:rPr>
-        <w:t xml:space="preserve">Verificamos que descarguen bien los paquetes y finalizamos así las pruebas de red de la máquina </w:t>
-      </w:r>
-      <w:r>
-        <w:rPr>
-          <w:lang w:val="es-ES"/>
-        </w:rPr>
-        <w:t>.</w:t>
-      </w:r>
       <w:r>
         <w:rPr>
           <w:noProof/>
         </w:rPr>
         <w:drawing>
-          <wp:inline distT="0" distB="0" distL="0" distR="0" wp14:anchorId="02011D1B" wp14:editId="39C7181F">
-            <wp:extent cx="5572125" cy="2971800"/>
-            <wp:effectExtent l="0" t="0" r="9525" b="0"/>
-            <wp:docPr id="35" name="Imagen 35"/>
+          <wp:inline distT="0" distB="0" distL="0" distR="0" wp14:anchorId="70D36D69" wp14:editId="7654296C">
+            <wp:extent cx="5612130" cy="2752725"/>
+            <wp:effectExtent l="0" t="0" r="7620" b="9525"/>
+            <wp:docPr id="36" name="Imagen 36"/>
             <wp:cNvGraphicFramePr>
               <a:graphicFrameLocks xmlns:a="http://schemas.openxmlformats.org/drawingml/2006/main" noChangeAspect="1"/>
             </wp:cNvGraphicFramePr>
@@ -3540,7 +3610,7 @@
                   <pic:spPr>
                     <a:xfrm>
                       <a:off x="0" y="0"/>
-                      <a:ext cx="5572125" cy="2971800"/>
+                      <a:ext cx="5612130" cy="2752725"/>
                     </a:xfrm>
                     <a:prstGeom prst="rect">
                       <a:avLst/>
@@ -3563,11 +3633,12 @@
         <w:rPr>
           <w:noProof/>
         </w:rPr>
+        <w:lastRenderedPageBreak/>
         <w:drawing>
-          <wp:inline distT="0" distB="0" distL="0" distR="0" wp14:anchorId="70D36D69" wp14:editId="7654296C">
-            <wp:extent cx="5612130" cy="2752725"/>
-            <wp:effectExtent l="0" t="0" r="7620" b="9525"/>
-            <wp:docPr id="36" name="Imagen 36"/>
+          <wp:inline distT="0" distB="0" distL="0" distR="0" wp14:anchorId="0AD9FB7F" wp14:editId="4559DAC0">
+            <wp:extent cx="5612130" cy="2773045"/>
+            <wp:effectExtent l="0" t="0" r="7620" b="8255"/>
+            <wp:docPr id="37" name="Imagen 37"/>
             <wp:cNvGraphicFramePr>
               <a:graphicFrameLocks xmlns:a="http://schemas.openxmlformats.org/drawingml/2006/main" noChangeAspect="1"/>
             </wp:cNvGraphicFramePr>
@@ -3587,7 +3658,7 @@
                   <pic:spPr>
                     <a:xfrm>
                       <a:off x="0" y="0"/>
-                      <a:ext cx="5612130" cy="2752725"/>
+                      <a:ext cx="5612130" cy="2773045"/>
                     </a:xfrm>
                     <a:prstGeom prst="rect">
                       <a:avLst/>
@@ -3610,12 +3681,11 @@
         <w:rPr>
           <w:noProof/>
         </w:rPr>
-        <w:lastRenderedPageBreak/>
         <w:drawing>
-          <wp:inline distT="0" distB="0" distL="0" distR="0" wp14:anchorId="0AD9FB7F" wp14:editId="4559DAC0">
-            <wp:extent cx="5612130" cy="2773045"/>
-            <wp:effectExtent l="0" t="0" r="7620" b="8255"/>
-            <wp:docPr id="37" name="Imagen 37"/>
+          <wp:inline distT="0" distB="0" distL="0" distR="0" wp14:anchorId="4666ABF6" wp14:editId="6BDFD8D4">
+            <wp:extent cx="5612130" cy="3288030"/>
+            <wp:effectExtent l="0" t="0" r="7620" b="7620"/>
+            <wp:docPr id="60" name="Imagen 60"/>
             <wp:cNvGraphicFramePr>
               <a:graphicFrameLocks xmlns:a="http://schemas.openxmlformats.org/drawingml/2006/main" noChangeAspect="1"/>
             </wp:cNvGraphicFramePr>
@@ -3635,7 +3705,7 @@
                   <pic:spPr>
                     <a:xfrm>
                       <a:off x="0" y="0"/>
-                      <a:ext cx="5612130" cy="2773045"/>
+                      <a:ext cx="5612130" cy="3288030"/>
                     </a:xfrm>
                     <a:prstGeom prst="rect">
                       <a:avLst/>
@@ -3650,12 +3720,396 @@
     </w:p>
     <w:p>
       <w:pPr>
-        <w:rPr>
-          <w:lang w:val="es-ES"/>
-        </w:rPr>
-      </w:pPr>
-      <w:bookmarkStart w:id="7" w:name="_GoBack"/>
+        <w:pStyle w:val="Ttulo3"/>
+        <w:rPr>
+          <w:sz w:val="28"/>
+          <w:lang w:val="es-ES"/>
+        </w:rPr>
+      </w:pPr>
+      <w:bookmarkStart w:id="7" w:name="_Toc54787148"/>
+      <w:r>
+        <w:rPr>
+          <w:sz w:val="28"/>
+          <w:lang w:val="es-ES"/>
+        </w:rPr>
+        <w:t>Creación usuarios</w:t>
+      </w:r>
+      <w:r>
+        <w:rPr>
+          <w:sz w:val="28"/>
+          <w:lang w:val="es-ES"/>
+        </w:rPr>
+        <w:t>:</w:t>
+      </w:r>
       <w:bookmarkEnd w:id="7"/>
+    </w:p>
+    <w:p>
+      <w:pPr>
+        <w:rPr>
+          <w:lang w:val="es-ES"/>
+        </w:rPr>
+      </w:pPr>
+      <w:r>
+        <w:rPr>
+          <w:lang w:val="es-ES"/>
+        </w:rPr>
+        <w:t>Como nos interesa configurar cuatro</w:t>
+      </w:r>
+      <w:r>
+        <w:rPr>
+          <w:lang w:val="es-ES"/>
+        </w:rPr>
+        <w:t xml:space="preserve"> usuario</w:t>
+      </w:r>
+      <w:r>
+        <w:rPr>
+          <w:lang w:val="es-ES"/>
+        </w:rPr>
+        <w:t>s</w:t>
+      </w:r>
+      <w:r>
+        <w:rPr>
+          <w:lang w:val="es-ES"/>
+        </w:rPr>
+        <w:t>, escribimos las contraseñas y localización del directorio local entre otros siguiendo las instrucciones dadas durante la configuración.</w:t>
+      </w:r>
+    </w:p>
+    <w:p>
+      <w:pPr>
+        <w:rPr>
+          <w:lang w:val="es-ES"/>
+        </w:rPr>
+      </w:pPr>
+      <w:r>
+        <w:rPr>
+          <w:lang w:val="es-ES"/>
+        </w:rPr>
+        <w:t xml:space="preserve">En primer lugar, añadimos los grupos </w:t>
+      </w:r>
+      <w:r>
+        <w:rPr>
+          <w:i/>
+          <w:lang w:val="es-ES"/>
+        </w:rPr>
+        <w:t>estudiante</w:t>
+      </w:r>
+      <w:r>
+        <w:rPr>
+          <w:lang w:val="es-ES"/>
+        </w:rPr>
+        <w:t xml:space="preserve"> y </w:t>
+      </w:r>
+      <w:r>
+        <w:rPr>
+          <w:i/>
+          <w:lang w:val="es-ES"/>
+        </w:rPr>
+        <w:t>profesor</w:t>
+      </w:r>
+      <w:r>
+        <w:rPr>
+          <w:i/>
+          <w:lang w:val="es-ES"/>
+        </w:rPr>
+        <w:t xml:space="preserve"> </w:t>
+      </w:r>
+      <w:r>
+        <w:rPr>
+          <w:lang w:val="es-ES"/>
+        </w:rPr>
+        <w:t>y seguimos con la creación de los usuarios:</w:t>
+      </w:r>
+    </w:p>
+    <w:p>
+      <w:pPr>
+        <w:rPr>
+          <w:lang w:val="es-ES"/>
+        </w:rPr>
+      </w:pPr>
+    </w:p>
+    <w:p>
+      <w:pPr>
+        <w:rPr>
+          <w:lang w:val="es-ES"/>
+        </w:rPr>
+      </w:pPr>
+      <w:r>
+        <w:rPr>
+          <w:noProof/>
+        </w:rPr>
+        <w:drawing>
+          <wp:inline distT="0" distB="0" distL="0" distR="0" wp14:anchorId="6564B650" wp14:editId="301B9462">
+            <wp:extent cx="3724275" cy="314325"/>
+            <wp:effectExtent l="0" t="0" r="9525" b="9525"/>
+            <wp:docPr id="45" name="Imagen 45"/>
+            <wp:cNvGraphicFramePr>
+              <a:graphicFrameLocks xmlns:a="http://schemas.openxmlformats.org/drawingml/2006/main" noChangeAspect="1"/>
+            </wp:cNvGraphicFramePr>
+            <a:graphic xmlns:a="http://schemas.openxmlformats.org/drawingml/2006/main">
+              <a:graphicData uri="http://schemas.openxmlformats.org/drawingml/2006/picture">
+                <pic:pic xmlns:pic="http://schemas.openxmlformats.org/drawingml/2006/picture">
+                  <pic:nvPicPr>
+                    <pic:cNvPr id="1" name=""/>
+                    <pic:cNvPicPr/>
+                  </pic:nvPicPr>
+                  <pic:blipFill>
+                    <a:blip r:embed="rId40"/>
+                    <a:stretch>
+                      <a:fillRect/>
+                    </a:stretch>
+                  </pic:blipFill>
+                  <pic:spPr>
+                    <a:xfrm>
+                      <a:off x="0" y="0"/>
+                      <a:ext cx="3724275" cy="314325"/>
+                    </a:xfrm>
+                    <a:prstGeom prst="rect">
+                      <a:avLst/>
+                    </a:prstGeom>
+                  </pic:spPr>
+                </pic:pic>
+              </a:graphicData>
+            </a:graphic>
+          </wp:inline>
+        </w:drawing>
+      </w:r>
+    </w:p>
+    <w:p>
+      <w:pPr>
+        <w:rPr>
+          <w:lang w:val="es-ES"/>
+        </w:rPr>
+      </w:pPr>
+      <w:r>
+        <w:rPr>
+          <w:noProof/>
+        </w:rPr>
+        <w:lastRenderedPageBreak/>
+        <w:drawing>
+          <wp:inline distT="0" distB="0" distL="0" distR="0" wp14:anchorId="0CB1CB96" wp14:editId="169CCC35">
+            <wp:extent cx="5612130" cy="3816985"/>
+            <wp:effectExtent l="0" t="0" r="7620" b="0"/>
+            <wp:docPr id="46" name="Imagen 46"/>
+            <wp:cNvGraphicFramePr>
+              <a:graphicFrameLocks xmlns:a="http://schemas.openxmlformats.org/drawingml/2006/main" noChangeAspect="1"/>
+            </wp:cNvGraphicFramePr>
+            <a:graphic xmlns:a="http://schemas.openxmlformats.org/drawingml/2006/main">
+              <a:graphicData uri="http://schemas.openxmlformats.org/drawingml/2006/picture">
+                <pic:pic xmlns:pic="http://schemas.openxmlformats.org/drawingml/2006/picture">
+                  <pic:nvPicPr>
+                    <pic:cNvPr id="1" name=""/>
+                    <pic:cNvPicPr/>
+                  </pic:nvPicPr>
+                  <pic:blipFill>
+                    <a:blip r:embed="rId41"/>
+                    <a:stretch>
+                      <a:fillRect/>
+                    </a:stretch>
+                  </pic:blipFill>
+                  <pic:spPr>
+                    <a:xfrm>
+                      <a:off x="0" y="0"/>
+                      <a:ext cx="5612130" cy="3816985"/>
+                    </a:xfrm>
+                    <a:prstGeom prst="rect">
+                      <a:avLst/>
+                    </a:prstGeom>
+                  </pic:spPr>
+                </pic:pic>
+              </a:graphicData>
+            </a:graphic>
+          </wp:inline>
+        </w:drawing>
+      </w:r>
+    </w:p>
+    <w:p>
+      <w:pPr>
+        <w:rPr>
+          <w:lang w:val="es-ES"/>
+        </w:rPr>
+      </w:pPr>
+      <w:r>
+        <w:rPr>
+          <w:noProof/>
+        </w:rPr>
+        <w:lastRenderedPageBreak/>
+        <w:drawing>
+          <wp:inline distT="0" distB="0" distL="0" distR="0" wp14:anchorId="38584A2E" wp14:editId="0BB2EB9D">
+            <wp:extent cx="5612130" cy="3479165"/>
+            <wp:effectExtent l="0" t="0" r="7620" b="6985"/>
+            <wp:docPr id="47" name="Imagen 47"/>
+            <wp:cNvGraphicFramePr>
+              <a:graphicFrameLocks xmlns:a="http://schemas.openxmlformats.org/drawingml/2006/main" noChangeAspect="1"/>
+            </wp:cNvGraphicFramePr>
+            <a:graphic xmlns:a="http://schemas.openxmlformats.org/drawingml/2006/main">
+              <a:graphicData uri="http://schemas.openxmlformats.org/drawingml/2006/picture">
+                <pic:pic xmlns:pic="http://schemas.openxmlformats.org/drawingml/2006/picture">
+                  <pic:nvPicPr>
+                    <pic:cNvPr id="1" name=""/>
+                    <pic:cNvPicPr/>
+                  </pic:nvPicPr>
+                  <pic:blipFill>
+                    <a:blip r:embed="rId42"/>
+                    <a:stretch>
+                      <a:fillRect/>
+                    </a:stretch>
+                  </pic:blipFill>
+                  <pic:spPr>
+                    <a:xfrm>
+                      <a:off x="0" y="0"/>
+                      <a:ext cx="5612130" cy="3479165"/>
+                    </a:xfrm>
+                    <a:prstGeom prst="rect">
+                      <a:avLst/>
+                    </a:prstGeom>
+                  </pic:spPr>
+                </pic:pic>
+              </a:graphicData>
+            </a:graphic>
+          </wp:inline>
+        </w:drawing>
+      </w:r>
+      <w:r>
+        <w:rPr>
+          <w:noProof/>
+        </w:rPr>
+        <w:drawing>
+          <wp:inline distT="0" distB="0" distL="0" distR="0" wp14:anchorId="1C2FFE26" wp14:editId="49FE85B1">
+            <wp:extent cx="5612130" cy="3394710"/>
+            <wp:effectExtent l="0" t="0" r="7620" b="0"/>
+            <wp:docPr id="48" name="Imagen 48"/>
+            <wp:cNvGraphicFramePr>
+              <a:graphicFrameLocks xmlns:a="http://schemas.openxmlformats.org/drawingml/2006/main" noChangeAspect="1"/>
+            </wp:cNvGraphicFramePr>
+            <a:graphic xmlns:a="http://schemas.openxmlformats.org/drawingml/2006/main">
+              <a:graphicData uri="http://schemas.openxmlformats.org/drawingml/2006/picture">
+                <pic:pic xmlns:pic="http://schemas.openxmlformats.org/drawingml/2006/picture">
+                  <pic:nvPicPr>
+                    <pic:cNvPr id="1" name=""/>
+                    <pic:cNvPicPr/>
+                  </pic:nvPicPr>
+                  <pic:blipFill>
+                    <a:blip r:embed="rId43"/>
+                    <a:stretch>
+                      <a:fillRect/>
+                    </a:stretch>
+                  </pic:blipFill>
+                  <pic:spPr>
+                    <a:xfrm>
+                      <a:off x="0" y="0"/>
+                      <a:ext cx="5612130" cy="3394710"/>
+                    </a:xfrm>
+                    <a:prstGeom prst="rect">
+                      <a:avLst/>
+                    </a:prstGeom>
+                  </pic:spPr>
+                </pic:pic>
+              </a:graphicData>
+            </a:graphic>
+          </wp:inline>
+        </w:drawing>
+      </w:r>
+      <w:r>
+        <w:rPr>
+          <w:noProof/>
+        </w:rPr>
+        <w:lastRenderedPageBreak/>
+        <w:drawing>
+          <wp:inline distT="0" distB="0" distL="0" distR="0" wp14:anchorId="4F7B6890" wp14:editId="143884CC">
+            <wp:extent cx="5612130" cy="3549015"/>
+            <wp:effectExtent l="0" t="0" r="7620" b="0"/>
+            <wp:docPr id="49" name="Imagen 49"/>
+            <wp:cNvGraphicFramePr>
+              <a:graphicFrameLocks xmlns:a="http://schemas.openxmlformats.org/drawingml/2006/main" noChangeAspect="1"/>
+            </wp:cNvGraphicFramePr>
+            <a:graphic xmlns:a="http://schemas.openxmlformats.org/drawingml/2006/main">
+              <a:graphicData uri="http://schemas.openxmlformats.org/drawingml/2006/picture">
+                <pic:pic xmlns:pic="http://schemas.openxmlformats.org/drawingml/2006/picture">
+                  <pic:nvPicPr>
+                    <pic:cNvPr id="1" name=""/>
+                    <pic:cNvPicPr/>
+                  </pic:nvPicPr>
+                  <pic:blipFill>
+                    <a:blip r:embed="rId44"/>
+                    <a:stretch>
+                      <a:fillRect/>
+                    </a:stretch>
+                  </pic:blipFill>
+                  <pic:spPr>
+                    <a:xfrm>
+                      <a:off x="0" y="0"/>
+                      <a:ext cx="5612130" cy="3549015"/>
+                    </a:xfrm>
+                    <a:prstGeom prst="rect">
+                      <a:avLst/>
+                    </a:prstGeom>
+                  </pic:spPr>
+                </pic:pic>
+              </a:graphicData>
+            </a:graphic>
+          </wp:inline>
+        </w:drawing>
+      </w:r>
+    </w:p>
+    <w:p>
+      <w:pPr>
+        <w:rPr>
+          <w:lang w:val="es-ES"/>
+        </w:rPr>
+      </w:pPr>
+      <w:r>
+        <w:rPr>
+          <w:lang w:val="es-ES"/>
+        </w:rPr>
+        <w:t>Al finalizar, comprobamos que se hayan aplicado los cambios correctamente:</w:t>
+      </w:r>
+    </w:p>
+    <w:p>
+      <w:pPr>
+        <w:rPr>
+          <w:lang w:val="es-ES"/>
+        </w:rPr>
+      </w:pPr>
+      <w:r>
+        <w:rPr>
+          <w:noProof/>
+        </w:rPr>
+        <w:drawing>
+          <wp:inline distT="0" distB="0" distL="0" distR="0" wp14:anchorId="58122046" wp14:editId="73EF4F77">
+            <wp:extent cx="5612130" cy="1485900"/>
+            <wp:effectExtent l="0" t="0" r="7620" b="0"/>
+            <wp:docPr id="50" name="Imagen 50"/>
+            <wp:cNvGraphicFramePr>
+              <a:graphicFrameLocks xmlns:a="http://schemas.openxmlformats.org/drawingml/2006/main" noChangeAspect="1"/>
+            </wp:cNvGraphicFramePr>
+            <a:graphic xmlns:a="http://schemas.openxmlformats.org/drawingml/2006/main">
+              <a:graphicData uri="http://schemas.openxmlformats.org/drawingml/2006/picture">
+                <pic:pic xmlns:pic="http://schemas.openxmlformats.org/drawingml/2006/picture">
+                  <pic:nvPicPr>
+                    <pic:cNvPr id="1" name=""/>
+                    <pic:cNvPicPr/>
+                  </pic:nvPicPr>
+                  <pic:blipFill>
+                    <a:blip r:embed="rId45"/>
+                    <a:stretch>
+                      <a:fillRect/>
+                    </a:stretch>
+                  </pic:blipFill>
+                  <pic:spPr>
+                    <a:xfrm>
+                      <a:off x="0" y="0"/>
+                      <a:ext cx="5612130" cy="1485900"/>
+                    </a:xfrm>
+                    <a:prstGeom prst="rect">
+                      <a:avLst/>
+                    </a:prstGeom>
+                  </pic:spPr>
+                </pic:pic>
+              </a:graphicData>
+            </a:graphic>
+          </wp:inline>
+        </w:drawing>
+      </w:r>
     </w:p>
     <w:sectPr>
       <w:pgSz w:w="12240" w:h="15840"/>
@@ -3783,6 +4237,119 @@
     </w:lvl>
   </w:abstractNum>
   <w:abstractNum w:abstractNumId="1" w15:restartNumberingAfterBreak="0">
+    <w:nsid w:val="4597016E"/>
+    <w:multiLevelType w:val="hybridMultilevel"/>
+    <w:tmpl w:val="0FD259BE"/>
+    <w:lvl w:ilvl="0" w:tplc="04090001">
+      <w:start w:val="1"/>
+      <w:numFmt w:val="bullet"/>
+      <w:lvlText w:val=""/>
+      <w:lvlJc w:val="left"/>
+      <w:pPr>
+        <w:ind w:left="1080" w:hanging="360"/>
+      </w:pPr>
+      <w:rPr>
+        <w:rFonts w:ascii="Symbol" w:hAnsi="Symbol" w:hint="default"/>
+      </w:rPr>
+    </w:lvl>
+    <w:lvl w:ilvl="1" w:tplc="04090003" w:tentative="1">
+      <w:start w:val="1"/>
+      <w:numFmt w:val="bullet"/>
+      <w:lvlText w:val="o"/>
+      <w:lvlJc w:val="left"/>
+      <w:pPr>
+        <w:ind w:left="1800" w:hanging="360"/>
+      </w:pPr>
+      <w:rPr>
+        <w:rFonts w:ascii="Courier New" w:hAnsi="Courier New" w:cs="Courier New" w:hint="default"/>
+      </w:rPr>
+    </w:lvl>
+    <w:lvl w:ilvl="2" w:tplc="04090005" w:tentative="1">
+      <w:start w:val="1"/>
+      <w:numFmt w:val="bullet"/>
+      <w:lvlText w:val=""/>
+      <w:lvlJc w:val="left"/>
+      <w:pPr>
+        <w:ind w:left="2520" w:hanging="360"/>
+      </w:pPr>
+      <w:rPr>
+        <w:rFonts w:ascii="Wingdings" w:hAnsi="Wingdings" w:hint="default"/>
+      </w:rPr>
+    </w:lvl>
+    <w:lvl w:ilvl="3" w:tplc="04090001" w:tentative="1">
+      <w:start w:val="1"/>
+      <w:numFmt w:val="bullet"/>
+      <w:lvlText w:val=""/>
+      <w:lvlJc w:val="left"/>
+      <w:pPr>
+        <w:ind w:left="3240" w:hanging="360"/>
+      </w:pPr>
+      <w:rPr>
+        <w:rFonts w:ascii="Symbol" w:hAnsi="Symbol" w:hint="default"/>
+      </w:rPr>
+    </w:lvl>
+    <w:lvl w:ilvl="4" w:tplc="04090003" w:tentative="1">
+      <w:start w:val="1"/>
+      <w:numFmt w:val="bullet"/>
+      <w:lvlText w:val="o"/>
+      <w:lvlJc w:val="left"/>
+      <w:pPr>
+        <w:ind w:left="3960" w:hanging="360"/>
+      </w:pPr>
+      <w:rPr>
+        <w:rFonts w:ascii="Courier New" w:hAnsi="Courier New" w:cs="Courier New" w:hint="default"/>
+      </w:rPr>
+    </w:lvl>
+    <w:lvl w:ilvl="5" w:tplc="04090005" w:tentative="1">
+      <w:start w:val="1"/>
+      <w:numFmt w:val="bullet"/>
+      <w:lvlText w:val=""/>
+      <w:lvlJc w:val="left"/>
+      <w:pPr>
+        <w:ind w:left="4680" w:hanging="360"/>
+      </w:pPr>
+      <w:rPr>
+        <w:rFonts w:ascii="Wingdings" w:hAnsi="Wingdings" w:hint="default"/>
+      </w:rPr>
+    </w:lvl>
+    <w:lvl w:ilvl="6" w:tplc="04090001" w:tentative="1">
+      <w:start w:val="1"/>
+      <w:numFmt w:val="bullet"/>
+      <w:lvlText w:val=""/>
+      <w:lvlJc w:val="left"/>
+      <w:pPr>
+        <w:ind w:left="5400" w:hanging="360"/>
+      </w:pPr>
+      <w:rPr>
+        <w:rFonts w:ascii="Symbol" w:hAnsi="Symbol" w:hint="default"/>
+      </w:rPr>
+    </w:lvl>
+    <w:lvl w:ilvl="7" w:tplc="04090003" w:tentative="1">
+      <w:start w:val="1"/>
+      <w:numFmt w:val="bullet"/>
+      <w:lvlText w:val="o"/>
+      <w:lvlJc w:val="left"/>
+      <w:pPr>
+        <w:ind w:left="6120" w:hanging="360"/>
+      </w:pPr>
+      <w:rPr>
+        <w:rFonts w:ascii="Courier New" w:hAnsi="Courier New" w:cs="Courier New" w:hint="default"/>
+      </w:rPr>
+    </w:lvl>
+    <w:lvl w:ilvl="8" w:tplc="04090005" w:tentative="1">
+      <w:start w:val="1"/>
+      <w:numFmt w:val="bullet"/>
+      <w:lvlText w:val=""/>
+      <w:lvlJc w:val="left"/>
+      <w:pPr>
+        <w:ind w:left="6840" w:hanging="360"/>
+      </w:pPr>
+      <w:rPr>
+        <w:rFonts w:ascii="Wingdings" w:hAnsi="Wingdings" w:hint="default"/>
+      </w:rPr>
+    </w:lvl>
+  </w:abstractNum>
+  <w:abstractNum w:abstractNumId="2" w15:restartNumberingAfterBreak="0">
     <w:nsid w:val="6F530442"/>
     <w:multiLevelType w:val="hybridMultilevel"/>
     <w:tmpl w:val="CEE00A78"/>
@@ -3872,10 +4439,13 @@
     </w:lvl>
   </w:abstractNum>
   <w:num w:numId="1">
-    <w:abstractNumId w:val="1"/>
+    <w:abstractNumId w:val="2"/>
   </w:num>
   <w:num w:numId="2">
     <w:abstractNumId w:val="0"/>
+  </w:num>
+  <w:num w:numId="3">
+    <w:abstractNumId w:val="1"/>
   </w:num>
 </w:numbering>
 </file>
@@ -4757,7 +5327,7 @@
 </file>
 
 <file path=customXml/itemProps1.xml><?xml version="1.0" encoding="utf-8"?>
-<ds:datastoreItem xmlns:ds="http://schemas.openxmlformats.org/officeDocument/2006/customXml" ds:itemID="{5591DF70-4225-4F2B-A9D7-E7A058083444}">
+<ds:datastoreItem xmlns:ds="http://schemas.openxmlformats.org/officeDocument/2006/customXml" ds:itemID="{1AEC374B-0D8E-450D-83EF-E8A215306C05}">
   <ds:schemaRefs>
     <ds:schemaRef ds:uri="http://schemas.openxmlformats.org/officeDocument/2006/bibliography"/>
   </ds:schemaRefs>

</xml_diff>